<commit_message>
updated tutorial doc to reflect actual key controls
</commit_message>
<xml_diff>
--- a/docs/tutorial.docx
+++ b/docs/tutorial.docx
@@ -139,6 +139,24 @@
         <w:pStyle w:val="ListParagraph"/>
         <w:numPr>
           <w:ilvl w:val="0"/>
+          <w:numId w:val="2"/>
+        </w:numPr>
+        <w:rPr>
+          <w:lang w:val="en-CA"/>
+        </w:rPr>
+      </w:pPr>
+      <w:r>
+        <w:rPr>
+          <w:lang w:val="en-CA"/>
+        </w:rPr>
+        <w:t>Obtain the code via;</w:t>
+      </w:r>
+    </w:p>
+    <w:p>
+      <w:pPr>
+        <w:pStyle w:val="ListParagraph"/>
+        <w:numPr>
+          <w:ilvl w:val="1"/>
           <w:numId w:val="2"/>
         </w:numPr>
         <w:rPr>
@@ -171,6 +189,24 @@
       <w:pPr>
         <w:pStyle w:val="ListParagraph"/>
         <w:numPr>
+          <w:ilvl w:val="1"/>
+          <w:numId w:val="2"/>
+        </w:numPr>
+        <w:rPr>
+          <w:lang w:val="en-CA"/>
+        </w:rPr>
+      </w:pPr>
+      <w:r>
+        <w:rPr>
+          <w:lang w:val="en-CA"/>
+        </w:rPr>
+        <w:t>Copy files from USB data drive to a directory on your machine</w:t>
+      </w:r>
+    </w:p>
+    <w:p>
+      <w:pPr>
+        <w:pStyle w:val="ListParagraph"/>
+        <w:numPr>
           <w:ilvl w:val="0"/>
           <w:numId w:val="2"/>
         </w:numPr>
@@ -182,8 +218,33 @@
         <w:rPr>
           <w:lang w:val="en-CA"/>
         </w:rPr>
-        <w:t>Copy files from USB data drive to a directory on your machine</w:t>
-      </w:r>
+        <w:t>Run co</w:t>
+      </w:r>
+      <w:bookmarkStart w:id="0" w:name="_GoBack"/>
+      <w:bookmarkEnd w:id="0"/>
+      <w:r>
+        <w:rPr>
+          <w:lang w:val="en-CA"/>
+        </w:rPr>
+        <w:t xml:space="preserve">mmand </w:t>
+      </w:r>
+      <w:r>
+        <w:rPr>
+          <w:rFonts w:ascii="Consolas" w:hAnsi="Consolas" w:cs="Consolas"/>
+          <w:lang w:val="en-CA"/>
+        </w:rPr>
+        <w:t xml:space="preserve">make -f </w:t>
+      </w:r>
+      <w:proofErr w:type="spellStart"/>
+      <w:r>
+        <w:rPr>
+          <w:rFonts w:ascii="Consolas" w:hAnsi="Consolas" w:cs="Consolas"/>
+          <w:color w:val="FF0000"/>
+          <w:lang w:val="en-CA"/>
+        </w:rPr>
+        <w:t>gameMake</w:t>
+      </w:r>
+      <w:proofErr w:type="spellEnd"/>
     </w:p>
     <w:p>
       <w:pPr>
@@ -198,41 +259,6 @@
       </w:pPr>
       <w:r>
         <w:rPr>
-          <w:lang w:val="en-CA"/>
-        </w:rPr>
-        <w:t xml:space="preserve">Run command </w:t>
-      </w:r>
-      <w:r>
-        <w:rPr>
-          <w:rFonts w:ascii="Consolas" w:hAnsi="Consolas" w:cs="Consolas"/>
-          <w:lang w:val="en-CA"/>
-        </w:rPr>
-        <w:t xml:space="preserve">make -f </w:t>
-      </w:r>
-      <w:proofErr w:type="spellStart"/>
-      <w:r>
-        <w:rPr>
-          <w:rFonts w:ascii="Consolas" w:hAnsi="Consolas" w:cs="Consolas"/>
-          <w:color w:val="FF0000"/>
-          <w:lang w:val="en-CA"/>
-        </w:rPr>
-        <w:t>gameMake</w:t>
-      </w:r>
-      <w:proofErr w:type="spellEnd"/>
-    </w:p>
-    <w:p>
-      <w:pPr>
-        <w:pStyle w:val="ListParagraph"/>
-        <w:numPr>
-          <w:ilvl w:val="0"/>
-          <w:numId w:val="2"/>
-        </w:numPr>
-        <w:rPr>
-          <w:lang w:val="en-CA"/>
-        </w:rPr>
-      </w:pPr>
-      <w:r>
-        <w:rPr>
           <w:rFonts w:cstheme="minorHAnsi"/>
           <w:lang w:val="en-CA"/>
         </w:rPr>
@@ -279,7 +305,13 @@
         <w:rPr>
           <w:lang w:val="en-CA"/>
         </w:rPr>
-        <w:t>Z:</w:t>
+        <w:t>W</w:t>
+      </w:r>
+      <w:r>
+        <w:rPr>
+          <w:lang w:val="en-CA"/>
+        </w:rPr>
+        <w:t>:</w:t>
       </w:r>
       <w:r>
         <w:rPr>
@@ -310,7 +342,13 @@
         <w:rPr>
           <w:lang w:val="en-CA"/>
         </w:rPr>
-        <w:t>Q:</w:t>
+        <w:t>A</w:t>
+      </w:r>
+      <w:r>
+        <w:rPr>
+          <w:lang w:val="en-CA"/>
+        </w:rPr>
+        <w:t>:</w:t>
       </w:r>
       <w:r>
         <w:rPr>
@@ -341,7 +379,13 @@
         <w:rPr>
           <w:lang w:val="en-CA"/>
         </w:rPr>
-        <w:t>A:</w:t>
+        <w:t>D</w:t>
+      </w:r>
+      <w:r>
+        <w:rPr>
+          <w:lang w:val="en-CA"/>
+        </w:rPr>
+        <w:t>:</w:t>
       </w:r>
       <w:r>
         <w:rPr>
@@ -372,20 +416,20 @@
         <w:rPr>
           <w:lang w:val="en-CA"/>
         </w:rPr>
-        <w:t>P:</w:t>
-      </w:r>
-      <w:r>
-        <w:rPr>
-          <w:lang w:val="en-CA"/>
-        </w:rPr>
-        <w:tab/>
-      </w:r>
-      <w:r>
-        <w:rPr>
-          <w:lang w:val="en-CA"/>
-        </w:rPr>
-        <w:tab/>
-        <w:t>pause the game. Press again to resume</w:t>
+        <w:t>S:</w:t>
+      </w:r>
+      <w:r>
+        <w:rPr>
+          <w:lang w:val="en-CA"/>
+        </w:rPr>
+        <w:tab/>
+      </w:r>
+      <w:r>
+        <w:rPr>
+          <w:lang w:val="en-CA"/>
+        </w:rPr>
+        <w:tab/>
+        <w:t>turn the robot around</w:t>
       </w:r>
     </w:p>
     <w:p>
@@ -403,20 +447,20 @@
         <w:rPr>
           <w:lang w:val="en-CA"/>
         </w:rPr>
-        <w:t>R:</w:t>
-      </w:r>
-      <w:r>
-        <w:rPr>
-          <w:lang w:val="en-CA"/>
-        </w:rPr>
-        <w:tab/>
-      </w:r>
-      <w:r>
-        <w:rPr>
-          <w:lang w:val="en-CA"/>
-        </w:rPr>
-        <w:tab/>
-        <w:t>return robot to origin if stuck at boundary</w:t>
+        <w:t>P:</w:t>
+      </w:r>
+      <w:r>
+        <w:rPr>
+          <w:lang w:val="en-CA"/>
+        </w:rPr>
+        <w:tab/>
+      </w:r>
+      <w:r>
+        <w:rPr>
+          <w:lang w:val="en-CA"/>
+        </w:rPr>
+        <w:tab/>
+        <w:t>pause the game. Press again to resume</w:t>
       </w:r>
     </w:p>
     <w:p>
@@ -434,25 +478,20 @@
         <w:rPr>
           <w:lang w:val="en-CA"/>
         </w:rPr>
-        <w:t xml:space="preserve">F1: </w:t>
-      </w:r>
-      <w:r>
-        <w:rPr>
-          <w:lang w:val="en-CA"/>
-        </w:rPr>
-        <w:tab/>
-      </w:r>
-      <w:r>
-        <w:rPr>
-          <w:lang w:val="en-CA"/>
-        </w:rPr>
-        <w:tab/>
-      </w:r>
-      <w:r>
-        <w:rPr>
-          <w:lang w:val="en-CA"/>
-        </w:rPr>
-        <w:t>turn the robot’s head to face forward</w:t>
+        <w:t>R:</w:t>
+      </w:r>
+      <w:r>
+        <w:rPr>
+          <w:lang w:val="en-CA"/>
+        </w:rPr>
+        <w:tab/>
+      </w:r>
+      <w:r>
+        <w:rPr>
+          <w:lang w:val="en-CA"/>
+        </w:rPr>
+        <w:tab/>
+        <w:t>return robot to origin if stuck at boundary</w:t>
       </w:r>
     </w:p>
     <w:p>
@@ -463,32 +502,31 @@
           <w:numId w:val="1"/>
         </w:numPr>
         <w:rPr>
-          <w:lang w:val="en-CA"/>
-        </w:rPr>
-      </w:pPr>
-      <w:r>
-        <w:rPr>
-          <w:lang w:val="en-CA"/>
-        </w:rPr>
-        <w:t xml:space="preserve">F2: </w:t>
-      </w:r>
-      <w:r>
-        <w:rPr>
-          <w:lang w:val="en-CA"/>
-        </w:rPr>
-        <w:tab/>
-      </w:r>
-      <w:r>
-        <w:rPr>
-          <w:lang w:val="en-CA"/>
-        </w:rPr>
-        <w:tab/>
-      </w:r>
-      <w:r>
-        <w:rPr>
-          <w:lang w:val="en-CA"/>
-        </w:rPr>
-        <w:t>hold to turn robot’s head to the right</w:t>
+          <w:color w:val="FF0000"/>
+          <w:lang w:val="en-CA"/>
+        </w:rPr>
+      </w:pPr>
+      <w:r>
+        <w:rPr>
+          <w:color w:val="FF0000"/>
+          <w:lang w:val="en-CA"/>
+        </w:rPr>
+        <w:t xml:space="preserve">F1: </w:t>
+      </w:r>
+      <w:r>
+        <w:rPr>
+          <w:color w:val="FF0000"/>
+          <w:lang w:val="en-CA"/>
+        </w:rPr>
+        <w:tab/>
+      </w:r>
+      <w:r>
+        <w:rPr>
+          <w:color w:val="FF0000"/>
+          <w:lang w:val="en-CA"/>
+        </w:rPr>
+        <w:tab/>
+        <w:t>turn the robot’s head to face forward</w:t>
       </w:r>
     </w:p>
     <w:p>
@@ -499,32 +537,31 @@
           <w:numId w:val="1"/>
         </w:numPr>
         <w:rPr>
-          <w:lang w:val="en-CA"/>
-        </w:rPr>
-      </w:pPr>
-      <w:r>
-        <w:rPr>
-          <w:lang w:val="en-CA"/>
-        </w:rPr>
-        <w:t xml:space="preserve">F3: </w:t>
-      </w:r>
-      <w:r>
-        <w:rPr>
-          <w:lang w:val="en-CA"/>
-        </w:rPr>
-        <w:tab/>
-      </w:r>
-      <w:r>
-        <w:rPr>
-          <w:lang w:val="en-CA"/>
-        </w:rPr>
-        <w:tab/>
-      </w:r>
-      <w:r>
-        <w:rPr>
-          <w:lang w:val="en-CA"/>
-        </w:rPr>
-        <w:t>hold to turn robot’s head to the left</w:t>
+          <w:color w:val="FF0000"/>
+          <w:lang w:val="en-CA"/>
+        </w:rPr>
+      </w:pPr>
+      <w:r>
+        <w:rPr>
+          <w:color w:val="FF0000"/>
+          <w:lang w:val="en-CA"/>
+        </w:rPr>
+        <w:t xml:space="preserve">F2: </w:t>
+      </w:r>
+      <w:r>
+        <w:rPr>
+          <w:color w:val="FF0000"/>
+          <w:lang w:val="en-CA"/>
+        </w:rPr>
+        <w:tab/>
+      </w:r>
+      <w:r>
+        <w:rPr>
+          <w:color w:val="FF0000"/>
+          <w:lang w:val="en-CA"/>
+        </w:rPr>
+        <w:tab/>
+        <w:t>hold to turn robot’s head to the right</w:t>
       </w:r>
     </w:p>
     <w:p>
@@ -535,27 +572,31 @@
           <w:numId w:val="1"/>
         </w:numPr>
         <w:rPr>
-          <w:lang w:val="en-CA"/>
-        </w:rPr>
-      </w:pPr>
-      <w:r>
-        <w:rPr>
-          <w:lang w:val="en-CA"/>
-        </w:rPr>
-        <w:t>F4:</w:t>
-      </w:r>
-      <w:r>
-        <w:rPr>
-          <w:lang w:val="en-CA"/>
-        </w:rPr>
-        <w:tab/>
-      </w:r>
-      <w:r>
-        <w:rPr>
-          <w:lang w:val="en-CA"/>
-        </w:rPr>
-        <w:tab/>
-        <w:t>return to default view setting</w:t>
+          <w:color w:val="FF0000"/>
+          <w:lang w:val="en-CA"/>
+        </w:rPr>
+      </w:pPr>
+      <w:r>
+        <w:rPr>
+          <w:color w:val="FF0000"/>
+          <w:lang w:val="en-CA"/>
+        </w:rPr>
+        <w:t xml:space="preserve">F3: </w:t>
+      </w:r>
+      <w:r>
+        <w:rPr>
+          <w:color w:val="FF0000"/>
+          <w:lang w:val="en-CA"/>
+        </w:rPr>
+        <w:tab/>
+      </w:r>
+      <w:r>
+        <w:rPr>
+          <w:color w:val="FF0000"/>
+          <w:lang w:val="en-CA"/>
+        </w:rPr>
+        <w:tab/>
+        <w:t>hold to turn robot’s head to the left</w:t>
       </w:r>
     </w:p>
     <w:p>
@@ -573,14 +614,20 @@
         <w:rPr>
           <w:lang w:val="en-CA"/>
         </w:rPr>
-        <w:t>F5 – F12:</w:t>
-      </w:r>
-      <w:r>
-        <w:rPr>
-          <w:lang w:val="en-CA"/>
-        </w:rPr>
-        <w:tab/>
-        <w:t>change to a different camera setting</w:t>
+        <w:t>F4:</w:t>
+      </w:r>
+      <w:r>
+        <w:rPr>
+          <w:lang w:val="en-CA"/>
+        </w:rPr>
+        <w:tab/>
+      </w:r>
+      <w:r>
+        <w:rPr>
+          <w:lang w:val="en-CA"/>
+        </w:rPr>
+        <w:tab/>
+        <w:t>return to default view setting</w:t>
       </w:r>
     </w:p>
     <w:p>
@@ -598,6 +645,31 @@
         <w:rPr>
           <w:lang w:val="en-CA"/>
         </w:rPr>
+        <w:t>F5 – F12:</w:t>
+      </w:r>
+      <w:r>
+        <w:rPr>
+          <w:lang w:val="en-CA"/>
+        </w:rPr>
+        <w:tab/>
+        <w:t>change to a different camera setting</w:t>
+      </w:r>
+    </w:p>
+    <w:p>
+      <w:pPr>
+        <w:pStyle w:val="ListParagraph"/>
+        <w:numPr>
+          <w:ilvl w:val="1"/>
+          <w:numId w:val="1"/>
+        </w:numPr>
+        <w:rPr>
+          <w:lang w:val="en-CA"/>
+        </w:rPr>
+      </w:pPr>
+      <w:r>
+        <w:rPr>
+          <w:lang w:val="en-CA"/>
+        </w:rPr>
         <w:t>Left Click:</w:t>
       </w:r>
       <w:r>
@@ -613,8 +685,6 @@
         </w:rPr>
         <w:t>on a building to attack it</w:t>
       </w:r>
-      <w:bookmarkStart w:id="0" w:name="_GoBack"/>
-      <w:bookmarkEnd w:id="0"/>
     </w:p>
     <w:sectPr>
       <w:pgSz w:w="12240" w:h="15840"/>
@@ -644,7 +714,7 @@
         <w:rFonts w:hint="default"/>
       </w:rPr>
     </w:lvl>
-    <w:lvl w:ilvl="1" w:tplc="04090019" w:tentative="1">
+    <w:lvl w:ilvl="1" w:tplc="04090019">
       <w:start w:val="1"/>
       <w:numFmt w:val="lowerLetter"/>
       <w:lvlText w:val="%2."/>

</xml_diff>

<commit_message>
updated tutorial to match updated f-key controls
</commit_message>
<xml_diff>
--- a/docs/tutorial.docx
+++ b/docs/tutorial.docx
@@ -81,7 +81,6 @@
           <w:lang w:val="en-CA"/>
         </w:rPr>
       </w:pPr>
-      <w:bookmarkStart w:id="0" w:name="_GoBack"/>
       <w:r>
         <w:rPr>
           <w:b/>
@@ -127,7 +126,6 @@
         <w:t xml:space="preserve"> Sean Herridge-Berry</w:t>
       </w:r>
     </w:p>
-    <w:bookmarkEnd w:id="0"/>
     <w:p>
       <w:pPr>
         <w:jc w:val="center"/>
@@ -517,27 +515,23 @@
           <w:numId w:val="1"/>
         </w:numPr>
         <w:rPr>
-          <w:color w:val="FF0000"/>
-          <w:lang w:val="en-CA"/>
-        </w:rPr>
-      </w:pPr>
-      <w:r>
-        <w:rPr>
-          <w:color w:val="FF0000"/>
+          <w:lang w:val="en-CA"/>
+        </w:rPr>
+      </w:pPr>
+      <w:r>
+        <w:rPr>
           <w:lang w:val="en-CA"/>
         </w:rPr>
         <w:t xml:space="preserve">F1: </w:t>
       </w:r>
       <w:r>
         <w:rPr>
-          <w:color w:val="FF0000"/>
-          <w:lang w:val="en-CA"/>
-        </w:rPr>
-        <w:tab/>
-      </w:r>
-      <w:r>
-        <w:rPr>
-          <w:color w:val="FF0000"/>
+          <w:lang w:val="en-CA"/>
+        </w:rPr>
+        <w:tab/>
+      </w:r>
+      <w:r>
+        <w:rPr>
           <w:lang w:val="en-CA"/>
         </w:rPr>
         <w:tab/>
@@ -552,31 +546,33 @@
           <w:numId w:val="1"/>
         </w:numPr>
         <w:rPr>
-          <w:color w:val="FF0000"/>
-          <w:lang w:val="en-CA"/>
-        </w:rPr>
-      </w:pPr>
-      <w:r>
-        <w:rPr>
-          <w:color w:val="FF0000"/>
+          <w:lang w:val="en-CA"/>
+        </w:rPr>
+      </w:pPr>
+      <w:r>
+        <w:rPr>
           <w:lang w:val="en-CA"/>
         </w:rPr>
         <w:t xml:space="preserve">F2: </w:t>
       </w:r>
       <w:r>
         <w:rPr>
-          <w:color w:val="FF0000"/>
-          <w:lang w:val="en-CA"/>
-        </w:rPr>
-        <w:tab/>
-      </w:r>
-      <w:r>
-        <w:rPr>
-          <w:color w:val="FF0000"/>
-          <w:lang w:val="en-CA"/>
-        </w:rPr>
-        <w:tab/>
-        <w:t>hold to turn robot’s head to the right</w:t>
+          <w:lang w:val="en-CA"/>
+        </w:rPr>
+        <w:tab/>
+      </w:r>
+      <w:r>
+        <w:rPr>
+          <w:lang w:val="en-CA"/>
+        </w:rPr>
+        <w:tab/>
+        <w:t xml:space="preserve">hold to turn robot’s head to the </w:t>
+      </w:r>
+      <w:r>
+        <w:rPr>
+          <w:lang w:val="en-CA"/>
+        </w:rPr>
+        <w:t>left</w:t>
       </w:r>
     </w:p>
     <w:p>
@@ -587,31 +583,33 @@
           <w:numId w:val="1"/>
         </w:numPr>
         <w:rPr>
-          <w:color w:val="FF0000"/>
-          <w:lang w:val="en-CA"/>
-        </w:rPr>
-      </w:pPr>
-      <w:r>
-        <w:rPr>
-          <w:color w:val="FF0000"/>
+          <w:lang w:val="en-CA"/>
+        </w:rPr>
+      </w:pPr>
+      <w:r>
+        <w:rPr>
           <w:lang w:val="en-CA"/>
         </w:rPr>
         <w:t xml:space="preserve">F3: </w:t>
       </w:r>
       <w:r>
         <w:rPr>
-          <w:color w:val="FF0000"/>
-          <w:lang w:val="en-CA"/>
-        </w:rPr>
-        <w:tab/>
-      </w:r>
-      <w:r>
-        <w:rPr>
-          <w:color w:val="FF0000"/>
-          <w:lang w:val="en-CA"/>
-        </w:rPr>
-        <w:tab/>
-        <w:t>hold to turn robot’s head to the left</w:t>
+          <w:lang w:val="en-CA"/>
+        </w:rPr>
+        <w:tab/>
+      </w:r>
+      <w:r>
+        <w:rPr>
+          <w:lang w:val="en-CA"/>
+        </w:rPr>
+        <w:tab/>
+        <w:t xml:space="preserve">hold to turn robot’s head to the </w:t>
+      </w:r>
+      <w:r>
+        <w:rPr>
+          <w:lang w:val="en-CA"/>
+        </w:rPr>
+        <w:t>right</w:t>
       </w:r>
     </w:p>
     <w:p>
@@ -667,8 +665,28 @@
           <w:lang w:val="en-CA"/>
         </w:rPr>
         <w:tab/>
-        <w:t>change to a different camera setting</w:t>
-      </w:r>
+        <w:t xml:space="preserve">change to </w:t>
+      </w:r>
+      <w:r>
+        <w:rPr>
+          <w:lang w:val="en-CA"/>
+        </w:rPr>
+        <w:t xml:space="preserve">various </w:t>
+      </w:r>
+      <w:r>
+        <w:rPr>
+          <w:lang w:val="en-CA"/>
+        </w:rPr>
+        <w:t>different camera setting</w:t>
+      </w:r>
+      <w:r>
+        <w:rPr>
+          <w:lang w:val="en-CA"/>
+        </w:rPr>
+        <w:t>s</w:t>
+      </w:r>
+      <w:bookmarkStart w:id="0" w:name="_GoBack"/>
+      <w:bookmarkEnd w:id="0"/>
     </w:p>
     <w:p>
       <w:pPr>

</xml_diff>

<commit_message>
Change WASD to QAZS in tutorial docs
</commit_message>
<xml_diff>
--- a/docs/tutorial.docx
+++ b/docs/tutorial.docx
@@ -1,11 +1,13 @@
 
 <file path=word/document.xml><?xml version="1.0" encoding="utf-8"?>
-<w:document xmlns:wpc="http://schemas.microsoft.com/office/word/2010/wordprocessingCanvas" xmlns:cx="http://schemas.microsoft.com/office/drawing/2014/chartex" xmlns:cx1="http://schemas.microsoft.com/office/drawing/2015/9/8/chartex" xmlns:cx2="http://schemas.microsoft.com/office/drawing/2015/10/21/chartex" xmlns:cx3="http://schemas.microsoft.com/office/drawing/2016/5/9/chartex" xmlns:cx4="http://schemas.microsoft.com/office/drawing/2016/5/10/chartex" xmlns:cx5="http://schemas.microsoft.com/office/drawing/2016/5/11/chartex" xmlns:cx6="http://schemas.microsoft.com/office/drawing/2016/5/12/chartex" xmlns:cx7="http://schemas.microsoft.com/office/drawing/2016/5/13/chartex" xmlns:cx8="http://schemas.microsoft.com/office/drawing/2016/5/14/chartex" xmlns:mc="http://schemas.openxmlformats.org/markup-compatibility/2006" xmlns:aink="http://schemas.microsoft.com/office/drawing/2016/ink" xmlns:am3d="http://schemas.microsoft.com/office/drawing/2017/model3d" xmlns:o="urn:schemas-microsoft-com:office:office" xmlns:r="http://schemas.openxmlformats.org/officeDocument/2006/relationships" xmlns:m="http://schemas.openxmlformats.org/officeDocument/2006/math" xmlns:v="urn:schemas-microsoft-com:vml" xmlns:wp14="http://schemas.microsoft.com/office/word/2010/wordprocessingDrawing" xmlns:wp="http://schemas.openxmlformats.org/drawingml/2006/wordprocessingDrawing" xmlns:w10="urn:schemas-microsoft-com:office:word" xmlns:w="http://schemas.openxmlformats.org/wordprocessingml/2006/main" xmlns:w14="http://schemas.microsoft.com/office/word/2010/wordml" xmlns:w15="http://schemas.microsoft.com/office/word/2012/wordml" xmlns:w16cid="http://schemas.microsoft.com/office/word/2016/wordml/cid" xmlns:w16se="http://schemas.microsoft.com/office/word/2015/wordml/symex" xmlns:wpg="http://schemas.microsoft.com/office/word/2010/wordprocessingGroup" xmlns:wpi="http://schemas.microsoft.com/office/word/2010/wordprocessingInk" xmlns:wne="http://schemas.microsoft.com/office/word/2006/wordml" xmlns:wps="http://schemas.microsoft.com/office/word/2010/wordprocessingShape" mc:Ignorable="w14 w15 w16se w16cid wp14">
+<w:document xmlns:o="urn:schemas-microsoft-com:office:office" xmlns:r="http://schemas.openxmlformats.org/officeDocument/2006/relationships" xmlns:v="urn:schemas-microsoft-com:vml" xmlns:w="http://schemas.openxmlformats.org/wordprocessingml/2006/main" xmlns:w10="urn:schemas-microsoft-com:office:word" xmlns:wp="http://schemas.openxmlformats.org/drawingml/2006/wordprocessingDrawing" xmlns:wps="http://schemas.microsoft.com/office/word/2010/wordprocessingShape" xmlns:wpg="http://schemas.microsoft.com/office/word/2010/wordprocessingGroup" xmlns:mc="http://schemas.openxmlformats.org/markup-compatibility/2006" xmlns:wp14="http://schemas.microsoft.com/office/word/2010/wordprocessingDrawing" xmlns:w14="http://schemas.microsoft.com/office/word/2010/wordml" mc:Ignorable="w14 wp14">
   <w:body>
     <w:p>
       <w:pPr>
+        <w:pStyle w:val="Normal"/>
         <w:jc w:val="center"/>
         <w:rPr>
+          <w:b/>
           <w:b/>
           <w:sz w:val="32"/>
           <w:szCs w:val="32"/>
@@ -24,8 +26,10 @@
     </w:p>
     <w:p>
       <w:pPr>
+        <w:pStyle w:val="Normal"/>
         <w:jc w:val="center"/>
         <w:rPr>
+          <w:b/>
           <w:b/>
           <w:sz w:val="32"/>
           <w:szCs w:val="32"/>
@@ -44,8 +48,10 @@
     </w:p>
     <w:p>
       <w:pPr>
+        <w:pStyle w:val="Normal"/>
         <w:jc w:val="center"/>
         <w:rPr>
+          <w:b/>
           <w:b/>
           <w:sz w:val="32"/>
           <w:szCs w:val="32"/>
@@ -64,78 +70,63 @@
     </w:p>
     <w:p>
       <w:pPr>
+        <w:pStyle w:val="Normal"/>
         <w:jc w:val="center"/>
         <w:rPr>
+          <w:b/>
           <w:b/>
           <w:sz w:val="32"/>
           <w:szCs w:val="32"/>
           <w:lang w:val="en-CA"/>
         </w:rPr>
       </w:pPr>
-    </w:p>
-    <w:p>
-      <w:pPr>
-        <w:jc w:val="center"/>
-        <w:rPr>
-          <w:b/>
-          <w:lang w:val="en-CA"/>
-        </w:rPr>
-      </w:pPr>
-      <w:r>
-        <w:rPr>
-          <w:b/>
-          <w:lang w:val="en-CA"/>
-        </w:rPr>
-        <w:t xml:space="preserve">Gideon Richter, </w:t>
-      </w:r>
-      <w:r>
-        <w:rPr>
-          <w:b/>
-          <w:lang w:val="en-CA"/>
-        </w:rPr>
-        <w:t xml:space="preserve">Brett </w:t>
-      </w:r>
-      <w:proofErr w:type="spellStart"/>
-      <w:r>
-        <w:rPr>
-          <w:b/>
-          <w:lang w:val="en-CA"/>
-        </w:rPr>
-        <w:t>Dziedzic</w:t>
-      </w:r>
-      <w:proofErr w:type="spellEnd"/>
-      <w:r>
-        <w:rPr>
-          <w:b/>
-          <w:lang w:val="en-CA"/>
-        </w:rPr>
-        <w:t>,</w:t>
-      </w:r>
-      <w:r>
-        <w:rPr>
-          <w:b/>
-          <w:lang w:val="en-CA"/>
-        </w:rPr>
-        <w:t xml:space="preserve"> Michelle Le,</w:t>
-      </w:r>
-      <w:r>
-        <w:rPr>
-          <w:b/>
-          <w:lang w:val="en-CA"/>
-        </w:rPr>
-        <w:t xml:space="preserve"> Sean Herridge-Berry</w:t>
-      </w:r>
-    </w:p>
-    <w:p>
-      <w:pPr>
-        <w:jc w:val="center"/>
+      <w:r>
         <w:rPr>
           <w:b/>
           <w:sz w:val="32"/>
           <w:szCs w:val="32"/>
           <w:lang w:val="en-CA"/>
         </w:rPr>
-      </w:pPr>
+      </w:r>
+    </w:p>
+    <w:p>
+      <w:pPr>
+        <w:pStyle w:val="Normal"/>
+        <w:jc w:val="center"/>
+        <w:rPr>
+          <w:b/>
+          <w:b/>
+          <w:lang w:val="en-CA"/>
+        </w:rPr>
+      </w:pPr>
+      <w:r>
+        <w:rPr>
+          <w:b/>
+          <w:lang w:val="en-CA"/>
+        </w:rPr>
+        <w:t>Gideon Richter, Brett Dziedzic, Michelle Le, Sean Herridge-Berry</w:t>
+      </w:r>
+    </w:p>
+    <w:p>
+      <w:pPr>
+        <w:pStyle w:val="Normal"/>
+        <w:jc w:val="center"/>
+        <w:rPr>
+          <w:b/>
+          <w:b/>
+          <w:sz w:val="32"/>
+          <w:szCs w:val="32"/>
+          <w:lang w:val="en-CA"/>
+        </w:rPr>
+      </w:pPr>
+      <w:r>
+        <w:rPr>
+          <w:b/>
+          <w:sz w:val="32"/>
+          <w:szCs w:val="32"/>
+          <w:lang w:val="en-CA"/>
+        </w:rPr>
+      </w:r>
     </w:p>
     <w:p>
       <w:pPr>
@@ -180,9 +171,7 @@
           <w:ilvl w:val="1"/>
           <w:numId w:val="2"/>
         </w:numPr>
-        <w:rPr>
-          <w:lang w:val="en-CA"/>
-        </w:rPr>
+        <w:rPr/>
       </w:pPr>
       <w:r>
         <w:rPr>
@@ -190,10 +179,10 @@
         </w:rPr>
         <w:t xml:space="preserve">Clone or download the repository located at </w:t>
       </w:r>
-      <w:hyperlink r:id="rId5" w:history="1">
+      <w:hyperlink r:id="rId2">
         <w:r>
           <w:rPr>
-            <w:rStyle w:val="Hyperlink"/>
+            <w:rStyle w:val="InternetLink"/>
             <w:lang w:val="en-CA"/>
           </w:rPr>
           <w:t>https://github.com/brett-stephen/killer-robot-game.git</w:t>
@@ -243,21 +232,19 @@
       </w:r>
       <w:r>
         <w:rPr>
-          <w:rFonts w:ascii="Consolas" w:hAnsi="Consolas" w:cs="Consolas"/>
+          <w:rFonts w:cs="Consolas" w:ascii="Consolas" w:hAnsi="Consolas"/>
           <w:lang w:val="en-CA"/>
         </w:rPr>
         <w:t xml:space="preserve">make -f </w:t>
       </w:r>
-      <w:proofErr w:type="spellStart"/>
-      <w:r>
-        <w:rPr>
-          <w:rFonts w:ascii="Consolas" w:hAnsi="Consolas" w:cs="Consolas"/>
+      <w:r>
+        <w:rPr>
+          <w:rFonts w:cs="Consolas" w:ascii="Consolas" w:hAnsi="Consolas"/>
           <w:color w:val="FF0000"/>
           <w:lang w:val="en-CA"/>
         </w:rPr>
         <w:t>gameMake</w:t>
       </w:r>
-      <w:proofErr w:type="spellEnd"/>
     </w:p>
     <w:p>
       <w:pPr>
@@ -272,7 +259,7 @@
       </w:pPr>
       <w:r>
         <w:rPr>
-          <w:rFonts w:cstheme="minorHAnsi"/>
+          <w:rFonts w:cs="Calibri" w:cstheme="minorHAnsi"/>
           <w:lang w:val="en-CA"/>
         </w:rPr>
         <w:t>Run the executable file</w:t>
@@ -280,10 +267,16 @@
     </w:p>
     <w:p>
       <w:pPr>
-        <w:rPr>
-          <w:lang w:val="en-CA"/>
-        </w:rPr>
-      </w:pPr>
+        <w:pStyle w:val="Normal"/>
+        <w:rPr>
+          <w:lang w:val="en-CA"/>
+        </w:rPr>
+      </w:pPr>
+      <w:r>
+        <w:rPr>
+          <w:lang w:val="en-CA"/>
+        </w:rPr>
+      </w:r>
     </w:p>
     <w:p>
       <w:pPr>
@@ -310,32 +303,20 @@
           <w:ilvl w:val="1"/>
           <w:numId w:val="1"/>
         </w:numPr>
-        <w:rPr>
-          <w:lang w:val="en-CA"/>
-        </w:rPr>
-      </w:pPr>
-      <w:r>
-        <w:rPr>
-          <w:lang w:val="en-CA"/>
-        </w:rPr>
-        <w:t>W</w:t>
+        <w:rPr/>
+      </w:pPr>
+      <w:r>
+        <w:rPr>
+          <w:lang w:val="en-CA"/>
+        </w:rPr>
+        <w:t>z</w:t>
       </w:r>
       <w:r>
         <w:rPr>
           <w:lang w:val="en-CA"/>
         </w:rPr>
         <w:t>:</w:t>
-      </w:r>
-      <w:r>
-        <w:rPr>
-          <w:lang w:val="en-CA"/>
-        </w:rPr>
-        <w:tab/>
-      </w:r>
-      <w:r>
-        <w:rPr>
-          <w:lang w:val="en-CA"/>
-        </w:rPr>
+        <w:tab/>
         <w:tab/>
         <w:t>move robot forward</w:t>
       </w:r>
@@ -347,32 +328,20 @@
           <w:ilvl w:val="1"/>
           <w:numId w:val="1"/>
         </w:numPr>
-        <w:rPr>
-          <w:lang w:val="en-CA"/>
-        </w:rPr>
-      </w:pPr>
-      <w:r>
-        <w:rPr>
-          <w:lang w:val="en-CA"/>
-        </w:rPr>
-        <w:t>A</w:t>
+        <w:rPr/>
+      </w:pPr>
+      <w:r>
+        <w:rPr>
+          <w:lang w:val="en-CA"/>
+        </w:rPr>
+        <w:t>q</w:t>
       </w:r>
       <w:r>
         <w:rPr>
           <w:lang w:val="en-CA"/>
         </w:rPr>
         <w:t>:</w:t>
-      </w:r>
-      <w:r>
-        <w:rPr>
-          <w:lang w:val="en-CA"/>
-        </w:rPr>
-        <w:tab/>
-      </w:r>
-      <w:r>
-        <w:rPr>
-          <w:lang w:val="en-CA"/>
-        </w:rPr>
+        <w:tab/>
         <w:tab/>
         <w:t>when at an intersection, turn the robot to the left</w:t>
       </w:r>
@@ -384,32 +353,20 @@
           <w:ilvl w:val="1"/>
           <w:numId w:val="1"/>
         </w:numPr>
-        <w:rPr>
-          <w:lang w:val="en-CA"/>
-        </w:rPr>
-      </w:pPr>
-      <w:r>
-        <w:rPr>
-          <w:lang w:val="en-CA"/>
-        </w:rPr>
-        <w:t>D</w:t>
+        <w:rPr/>
+      </w:pPr>
+      <w:r>
+        <w:rPr>
+          <w:lang w:val="en-CA"/>
+        </w:rPr>
+        <w:t>a</w:t>
       </w:r>
       <w:r>
         <w:rPr>
           <w:lang w:val="en-CA"/>
         </w:rPr>
         <w:t>:</w:t>
-      </w:r>
-      <w:r>
-        <w:rPr>
-          <w:lang w:val="en-CA"/>
-        </w:rPr>
-        <w:tab/>
-      </w:r>
-      <w:r>
-        <w:rPr>
-          <w:lang w:val="en-CA"/>
-        </w:rPr>
+        <w:tab/>
         <w:tab/>
         <w:t>when at an intersection, turn the robot to the right</w:t>
       </w:r>
@@ -421,26 +378,20 @@
           <w:ilvl w:val="1"/>
           <w:numId w:val="1"/>
         </w:numPr>
-        <w:rPr>
-          <w:lang w:val="en-CA"/>
-        </w:rPr>
-      </w:pPr>
-      <w:r>
-        <w:rPr>
-          <w:lang w:val="en-CA"/>
-        </w:rPr>
-        <w:t>S:</w:t>
-      </w:r>
-      <w:r>
-        <w:rPr>
-          <w:lang w:val="en-CA"/>
-        </w:rPr>
-        <w:tab/>
-      </w:r>
-      <w:r>
-        <w:rPr>
-          <w:lang w:val="en-CA"/>
-        </w:rPr>
+        <w:rPr/>
+      </w:pPr>
+      <w:r>
+        <w:rPr>
+          <w:lang w:val="en-CA"/>
+        </w:rPr>
+        <w:t>s</w:t>
+      </w:r>
+      <w:r>
+        <w:rPr>
+          <w:lang w:val="en-CA"/>
+        </w:rPr>
+        <w:t>:</w:t>
+        <w:tab/>
         <w:tab/>
         <w:t>turn the robot around</w:t>
       </w:r>
@@ -452,26 +403,20 @@
           <w:ilvl w:val="1"/>
           <w:numId w:val="1"/>
         </w:numPr>
-        <w:rPr>
-          <w:lang w:val="en-CA"/>
-        </w:rPr>
-      </w:pPr>
-      <w:r>
-        <w:rPr>
-          <w:lang w:val="en-CA"/>
-        </w:rPr>
-        <w:t>P:</w:t>
-      </w:r>
-      <w:r>
-        <w:rPr>
-          <w:lang w:val="en-CA"/>
-        </w:rPr>
-        <w:tab/>
-      </w:r>
-      <w:r>
-        <w:rPr>
-          <w:lang w:val="en-CA"/>
-        </w:rPr>
+        <w:rPr/>
+      </w:pPr>
+      <w:r>
+        <w:rPr>
+          <w:lang w:val="en-CA"/>
+        </w:rPr>
+        <w:t>p</w:t>
+      </w:r>
+      <w:r>
+        <w:rPr>
+          <w:lang w:val="en-CA"/>
+        </w:rPr>
+        <w:t>:</w:t>
+        <w:tab/>
         <w:tab/>
         <w:t>pause the game. Press again to resume</w:t>
       </w:r>
@@ -491,18 +436,14 @@
         <w:rPr>
           <w:lang w:val="en-CA"/>
         </w:rPr>
-        <w:t>R:</w:t>
-      </w:r>
-      <w:r>
-        <w:rPr>
-          <w:lang w:val="en-CA"/>
-        </w:rPr>
-        <w:tab/>
-      </w:r>
-      <w:r>
-        <w:rPr>
-          <w:lang w:val="en-CA"/>
-        </w:rPr>
+        <w:t>r</w:t>
+      </w:r>
+      <w:r>
+        <w:rPr>
+          <w:lang w:val="en-CA"/>
+        </w:rPr>
+        <w:t>:</w:t>
+        <w:tab/>
         <w:tab/>
         <w:t>return robot to origin if stuck at boundary</w:t>
       </w:r>
@@ -523,17 +464,7 @@
           <w:lang w:val="en-CA"/>
         </w:rPr>
         <w:t xml:space="preserve">F1: </w:t>
-      </w:r>
-      <w:r>
-        <w:rPr>
-          <w:lang w:val="en-CA"/>
-        </w:rPr>
-        <w:tab/>
-      </w:r>
-      <w:r>
-        <w:rPr>
-          <w:lang w:val="en-CA"/>
-        </w:rPr>
+        <w:tab/>
         <w:tab/>
         <w:t>turn the robot’s head to face forward</w:t>
       </w:r>
@@ -554,25 +485,9 @@
           <w:lang w:val="en-CA"/>
         </w:rPr>
         <w:t xml:space="preserve">F2: </w:t>
-      </w:r>
-      <w:r>
-        <w:rPr>
-          <w:lang w:val="en-CA"/>
-        </w:rPr>
-        <w:tab/>
-      </w:r>
-      <w:r>
-        <w:rPr>
-          <w:lang w:val="en-CA"/>
-        </w:rPr>
-        <w:tab/>
-        <w:t xml:space="preserve">hold to turn robot’s head to the </w:t>
-      </w:r>
-      <w:r>
-        <w:rPr>
-          <w:lang w:val="en-CA"/>
-        </w:rPr>
-        <w:t>left</w:t>
+        <w:tab/>
+        <w:tab/>
+        <w:t>hold to turn robot’s head to the left</w:t>
       </w:r>
     </w:p>
     <w:p>
@@ -591,25 +506,9 @@
           <w:lang w:val="en-CA"/>
         </w:rPr>
         <w:t xml:space="preserve">F3: </w:t>
-      </w:r>
-      <w:r>
-        <w:rPr>
-          <w:lang w:val="en-CA"/>
-        </w:rPr>
-        <w:tab/>
-      </w:r>
-      <w:r>
-        <w:rPr>
-          <w:lang w:val="en-CA"/>
-        </w:rPr>
-        <w:tab/>
-        <w:t xml:space="preserve">hold to turn robot’s head to the </w:t>
-      </w:r>
-      <w:r>
-        <w:rPr>
-          <w:lang w:val="en-CA"/>
-        </w:rPr>
-        <w:t>right</w:t>
+        <w:tab/>
+        <w:tab/>
+        <w:t>hold to turn robot’s head to the right</w:t>
       </w:r>
     </w:p>
     <w:p>
@@ -628,17 +527,7 @@
           <w:lang w:val="en-CA"/>
         </w:rPr>
         <w:t>F4:</w:t>
-      </w:r>
-      <w:r>
-        <w:rPr>
-          <w:lang w:val="en-CA"/>
-        </w:rPr>
-        <w:tab/>
-      </w:r>
-      <w:r>
-        <w:rPr>
-          <w:lang w:val="en-CA"/>
-        </w:rPr>
+        <w:tab/>
         <w:tab/>
         <w:t>return to default view setting</w:t>
       </w:r>
@@ -659,31 +548,8 @@
           <w:lang w:val="en-CA"/>
         </w:rPr>
         <w:t>F5 – F12:</w:t>
-      </w:r>
-      <w:r>
-        <w:rPr>
-          <w:lang w:val="en-CA"/>
-        </w:rPr>
-        <w:tab/>
-        <w:t xml:space="preserve">change to </w:t>
-      </w:r>
-      <w:r>
-        <w:rPr>
-          <w:lang w:val="en-CA"/>
-        </w:rPr>
-        <w:t xml:space="preserve">various </w:t>
-      </w:r>
-      <w:r>
-        <w:rPr>
-          <w:lang w:val="en-CA"/>
-        </w:rPr>
-        <w:t>different camera setting</w:t>
-      </w:r>
-      <w:r>
-        <w:rPr>
-          <w:lang w:val="en-CA"/>
-        </w:rPr>
-        <w:t>s</w:t>
+        <w:tab/>
+        <w:t>change to various different camera settings</w:t>
       </w:r>
       <w:bookmarkStart w:id="0" w:name="_GoBack"/>
       <w:bookmarkEnd w:id="0"/>
@@ -695,47 +561,148 @@
           <w:ilvl w:val="1"/>
           <w:numId w:val="1"/>
         </w:numPr>
-        <w:rPr>
-          <w:lang w:val="en-CA"/>
-        </w:rPr>
+        <w:rPr/>
       </w:pPr>
       <w:r>
         <w:rPr>
           <w:lang w:val="en-CA"/>
         </w:rPr>
         <w:t>Left Click:</w:t>
-      </w:r>
-      <w:r>
-        <w:rPr>
-          <w:lang w:val="en-CA"/>
-        </w:rPr>
-        <w:tab/>
-        <w:t xml:space="preserve">click </w:t>
-      </w:r>
-      <w:r>
-        <w:rPr>
-          <w:lang w:val="en-CA"/>
-        </w:rPr>
-        <w:t>on a building to attack it</w:t>
+        <w:tab/>
+        <w:t>click on a building to attack it</w:t>
       </w:r>
     </w:p>
     <w:sectPr>
+      <w:type w:val="nextPage"/>
       <w:pgSz w:w="12240" w:h="15840"/>
-      <w:pgMar w:top="1440" w:right="1440" w:bottom="1440" w:left="1440" w:header="708" w:footer="708" w:gutter="0"/>
-      <w:cols w:space="708"/>
-      <w:docGrid w:linePitch="360"/>
+      <w:pgMar w:left="1440" w:right="1440" w:header="0" w:top="1440" w:footer="0" w:bottom="1440" w:gutter="0"/>
+      <w:pgNumType w:fmt="decimal"/>
+      <w:formProt w:val="false"/>
+      <w:textDirection w:val="lrTb"/>
+      <w:docGrid w:type="default" w:linePitch="360" w:charSpace="0"/>
     </w:sectPr>
   </w:body>
 </w:document>
 </file>
 
 <file path=word/numbering.xml><?xml version="1.0" encoding="utf-8"?>
-<w:numbering xmlns:wpc="http://schemas.microsoft.com/office/word/2010/wordprocessingCanvas" xmlns:cx="http://schemas.microsoft.com/office/drawing/2014/chartex" xmlns:cx1="http://schemas.microsoft.com/office/drawing/2015/9/8/chartex" xmlns:cx2="http://schemas.microsoft.com/office/drawing/2015/10/21/chartex" xmlns:cx3="http://schemas.microsoft.com/office/drawing/2016/5/9/chartex" xmlns:cx4="http://schemas.microsoft.com/office/drawing/2016/5/10/chartex" xmlns:cx5="http://schemas.microsoft.com/office/drawing/2016/5/11/chartex" xmlns:cx6="http://schemas.microsoft.com/office/drawing/2016/5/12/chartex" xmlns:cx7="http://schemas.microsoft.com/office/drawing/2016/5/13/chartex" xmlns:cx8="http://schemas.microsoft.com/office/drawing/2016/5/14/chartex" xmlns:mc="http://schemas.openxmlformats.org/markup-compatibility/2006" xmlns:aink="http://schemas.microsoft.com/office/drawing/2016/ink" xmlns:am3d="http://schemas.microsoft.com/office/drawing/2017/model3d" xmlns:o="urn:schemas-microsoft-com:office:office" xmlns:r="http://schemas.openxmlformats.org/officeDocument/2006/relationships" xmlns:m="http://schemas.openxmlformats.org/officeDocument/2006/math" xmlns:v="urn:schemas-microsoft-com:vml" xmlns:wp14="http://schemas.microsoft.com/office/word/2010/wordprocessingDrawing" xmlns:wp="http://schemas.openxmlformats.org/drawingml/2006/wordprocessingDrawing" xmlns:w10="urn:schemas-microsoft-com:office:word" xmlns:w="http://schemas.openxmlformats.org/wordprocessingml/2006/main" xmlns:w14="http://schemas.microsoft.com/office/word/2010/wordml" xmlns:w15="http://schemas.microsoft.com/office/word/2012/wordml" xmlns:w16cid="http://schemas.microsoft.com/office/word/2016/wordml/cid" xmlns:w16se="http://schemas.microsoft.com/office/word/2015/wordml/symex" xmlns:wpg="http://schemas.microsoft.com/office/word/2010/wordprocessingGroup" xmlns:wpi="http://schemas.microsoft.com/office/word/2010/wordprocessingInk" xmlns:wne="http://schemas.microsoft.com/office/word/2006/wordml" xmlns:wps="http://schemas.microsoft.com/office/word/2010/wordprocessingShape" mc:Ignorable="w14 w15 w16se w16cid wp14">
-  <w:abstractNum w:abstractNumId="0" w15:restartNumberingAfterBreak="0">
-    <w:nsid w:val="590A29DA"/>
-    <w:multiLevelType w:val="hybridMultilevel"/>
-    <w:tmpl w:val="2FBA4A7A"/>
-    <w:lvl w:ilvl="0" w:tplc="4810DCB8">
+<w:numbering xmlns:w="http://schemas.openxmlformats.org/wordprocessingml/2006/main" xmlns:o="urn:schemas-microsoft-com:office:office" xmlns:r="http://schemas.openxmlformats.org/officeDocument/2006/relationships" xmlns:v="urn:schemas-microsoft-com:vml">
+  <w:abstractNum w:abstractNumId="1">
+    <w:lvl w:ilvl="0">
+      <w:start w:val="1"/>
+      <w:numFmt w:val="bullet"/>
+      <w:lvlText w:val=""/>
+      <w:lvlJc w:val="left"/>
+      <w:pPr>
+        <w:ind w:left="720" w:hanging="360"/>
+      </w:pPr>
+      <w:rPr>
+        <w:rFonts w:ascii="Wingdings" w:hAnsi="Wingdings" w:cs="Wingdings" w:hint="default"/>
+        <w:rFonts w:cs=""/>
+      </w:rPr>
+    </w:lvl>
+    <w:lvl w:ilvl="1">
+      <w:start w:val="1"/>
+      <w:numFmt w:val="bullet"/>
+      <w:lvlText w:val="o"/>
+      <w:lvlJc w:val="left"/>
+      <w:pPr>
+        <w:ind w:left="1440" w:hanging="360"/>
+      </w:pPr>
+      <w:rPr>
+        <w:rFonts w:ascii="Courier New" w:hAnsi="Courier New" w:cs="Courier New" w:hint="default"/>
+        <w:rFonts w:cs="Courier New"/>
+      </w:rPr>
+    </w:lvl>
+    <w:lvl w:ilvl="2">
+      <w:start w:val="1"/>
+      <w:numFmt w:val="bullet"/>
+      <w:lvlText w:val=""/>
+      <w:lvlJc w:val="left"/>
+      <w:pPr>
+        <w:ind w:left="2160" w:hanging="360"/>
+      </w:pPr>
+      <w:rPr>
+        <w:rFonts w:ascii="Wingdings" w:hAnsi="Wingdings" w:cs="Wingdings" w:hint="default"/>
+      </w:rPr>
+    </w:lvl>
+    <w:lvl w:ilvl="3">
+      <w:start w:val="1"/>
+      <w:numFmt w:val="bullet"/>
+      <w:lvlText w:val=""/>
+      <w:lvlJc w:val="left"/>
+      <w:pPr>
+        <w:ind w:left="2880" w:hanging="360"/>
+      </w:pPr>
+      <w:rPr>
+        <w:rFonts w:ascii="Symbol" w:hAnsi="Symbol" w:cs="Symbol" w:hint="default"/>
+      </w:rPr>
+    </w:lvl>
+    <w:lvl w:ilvl="4">
+      <w:start w:val="1"/>
+      <w:numFmt w:val="bullet"/>
+      <w:lvlText w:val="o"/>
+      <w:lvlJc w:val="left"/>
+      <w:pPr>
+        <w:ind w:left="3600" w:hanging="360"/>
+      </w:pPr>
+      <w:rPr>
+        <w:rFonts w:ascii="Courier New" w:hAnsi="Courier New" w:cs="Courier New" w:hint="default"/>
+        <w:rFonts w:cs="Courier New"/>
+      </w:rPr>
+    </w:lvl>
+    <w:lvl w:ilvl="5">
+      <w:start w:val="1"/>
+      <w:numFmt w:val="bullet"/>
+      <w:lvlText w:val=""/>
+      <w:lvlJc w:val="left"/>
+      <w:pPr>
+        <w:ind w:left="4320" w:hanging="360"/>
+      </w:pPr>
+      <w:rPr>
+        <w:rFonts w:ascii="Wingdings" w:hAnsi="Wingdings" w:cs="Wingdings" w:hint="default"/>
+      </w:rPr>
+    </w:lvl>
+    <w:lvl w:ilvl="6">
+      <w:start w:val="1"/>
+      <w:numFmt w:val="bullet"/>
+      <w:lvlText w:val=""/>
+      <w:lvlJc w:val="left"/>
+      <w:pPr>
+        <w:ind w:left="5040" w:hanging="360"/>
+      </w:pPr>
+      <w:rPr>
+        <w:rFonts w:ascii="Symbol" w:hAnsi="Symbol" w:cs="Symbol" w:hint="default"/>
+      </w:rPr>
+    </w:lvl>
+    <w:lvl w:ilvl="7">
+      <w:start w:val="1"/>
+      <w:numFmt w:val="bullet"/>
+      <w:lvlText w:val="o"/>
+      <w:lvlJc w:val="left"/>
+      <w:pPr>
+        <w:ind w:left="5760" w:hanging="360"/>
+      </w:pPr>
+      <w:rPr>
+        <w:rFonts w:ascii="Courier New" w:hAnsi="Courier New" w:cs="Courier New" w:hint="default"/>
+        <w:rFonts w:cs="Courier New"/>
+      </w:rPr>
+    </w:lvl>
+    <w:lvl w:ilvl="8">
+      <w:start w:val="1"/>
+      <w:numFmt w:val="bullet"/>
+      <w:lvlText w:val=""/>
+      <w:lvlJc w:val="left"/>
+      <w:pPr>
+        <w:ind w:left="6480" w:hanging="360"/>
+      </w:pPr>
+      <w:rPr>
+        <w:rFonts w:ascii="Wingdings" w:hAnsi="Wingdings" w:cs="Wingdings" w:hint="default"/>
+      </w:rPr>
+    </w:lvl>
+  </w:abstractNum>
+  <w:abstractNum w:abstractNumId="2">
+    <w:lvl w:ilvl="0">
       <w:start w:val="1"/>
       <w:numFmt w:val="decimal"/>
       <w:lvlText w:val="%1."/>
@@ -743,11 +710,8 @@
       <w:pPr>
         <w:ind w:left="1800" w:hanging="360"/>
       </w:pPr>
-      <w:rPr>
-        <w:rFonts w:hint="default"/>
-      </w:rPr>
-    </w:lvl>
-    <w:lvl w:ilvl="1" w:tplc="04090019">
+    </w:lvl>
+    <w:lvl w:ilvl="1">
       <w:start w:val="1"/>
       <w:numFmt w:val="lowerLetter"/>
       <w:lvlText w:val="%2."/>
@@ -756,7 +720,7 @@
         <w:ind w:left="2520" w:hanging="360"/>
       </w:pPr>
     </w:lvl>
-    <w:lvl w:ilvl="2" w:tplc="0409001B" w:tentative="1">
+    <w:lvl w:ilvl="2">
       <w:start w:val="1"/>
       <w:numFmt w:val="lowerRoman"/>
       <w:lvlText w:val="%3."/>
@@ -765,7 +729,7 @@
         <w:ind w:left="3240" w:hanging="180"/>
       </w:pPr>
     </w:lvl>
-    <w:lvl w:ilvl="3" w:tplc="0409000F" w:tentative="1">
+    <w:lvl w:ilvl="3">
       <w:start w:val="1"/>
       <w:numFmt w:val="decimal"/>
       <w:lvlText w:val="%4."/>
@@ -774,7 +738,7 @@
         <w:ind w:left="3960" w:hanging="360"/>
       </w:pPr>
     </w:lvl>
-    <w:lvl w:ilvl="4" w:tplc="04090019" w:tentative="1">
+    <w:lvl w:ilvl="4">
       <w:start w:val="1"/>
       <w:numFmt w:val="lowerLetter"/>
       <w:lvlText w:val="%5."/>
@@ -783,7 +747,7 @@
         <w:ind w:left="4680" w:hanging="360"/>
       </w:pPr>
     </w:lvl>
-    <w:lvl w:ilvl="5" w:tplc="0409001B" w:tentative="1">
+    <w:lvl w:ilvl="5">
       <w:start w:val="1"/>
       <w:numFmt w:val="lowerRoman"/>
       <w:lvlText w:val="%6."/>
@@ -792,7 +756,7 @@
         <w:ind w:left="5400" w:hanging="180"/>
       </w:pPr>
     </w:lvl>
-    <w:lvl w:ilvl="6" w:tplc="0409000F" w:tentative="1">
+    <w:lvl w:ilvl="6">
       <w:start w:val="1"/>
       <w:numFmt w:val="decimal"/>
       <w:lvlText w:val="%7."/>
@@ -801,7 +765,7 @@
         <w:ind w:left="6120" w:hanging="360"/>
       </w:pPr>
     </w:lvl>
-    <w:lvl w:ilvl="7" w:tplc="04090019" w:tentative="1">
+    <w:lvl w:ilvl="7">
       <w:start w:val="1"/>
       <w:numFmt w:val="lowerLetter"/>
       <w:lvlText w:val="%8."/>
@@ -810,7 +774,7 @@
         <w:ind w:left="6840" w:hanging="360"/>
       </w:pPr>
     </w:lvl>
-    <w:lvl w:ilvl="8" w:tplc="0409001B" w:tentative="1">
+    <w:lvl w:ilvl="8">
       <w:start w:val="1"/>
       <w:numFmt w:val="lowerRoman"/>
       <w:lvlText w:val="%9."/>
@@ -820,151 +784,136 @@
       </w:pPr>
     </w:lvl>
   </w:abstractNum>
-  <w:abstractNum w:abstractNumId="1" w15:restartNumberingAfterBreak="0">
-    <w:nsid w:val="61FD664E"/>
-    <w:multiLevelType w:val="hybridMultilevel"/>
-    <w:tmpl w:val="4C7A7594"/>
-    <w:lvl w:ilvl="0" w:tplc="6DF27A32">
-      <w:numFmt w:val="bullet"/>
-      <w:lvlText w:val=""/>
-      <w:lvlJc w:val="left"/>
-      <w:pPr>
-        <w:ind w:left="720" w:hanging="360"/>
-      </w:pPr>
-      <w:rPr>
-        <w:rFonts w:ascii="Wingdings" w:eastAsiaTheme="minorHAnsi" w:hAnsi="Wingdings" w:cstheme="minorBidi" w:hint="default"/>
-      </w:rPr>
-    </w:lvl>
-    <w:lvl w:ilvl="1" w:tplc="04090003">
-      <w:start w:val="1"/>
-      <w:numFmt w:val="bullet"/>
-      <w:lvlText w:val="o"/>
-      <w:lvlJc w:val="left"/>
-      <w:pPr>
-        <w:ind w:left="1440" w:hanging="360"/>
-      </w:pPr>
-      <w:rPr>
-        <w:rFonts w:ascii="Courier New" w:hAnsi="Courier New" w:cs="Courier New" w:hint="default"/>
-      </w:rPr>
-    </w:lvl>
-    <w:lvl w:ilvl="2" w:tplc="04090005" w:tentative="1">
-      <w:start w:val="1"/>
-      <w:numFmt w:val="bullet"/>
-      <w:lvlText w:val=""/>
-      <w:lvlJc w:val="left"/>
-      <w:pPr>
-        <w:ind w:left="2160" w:hanging="360"/>
-      </w:pPr>
-      <w:rPr>
-        <w:rFonts w:ascii="Wingdings" w:hAnsi="Wingdings" w:hint="default"/>
-      </w:rPr>
-    </w:lvl>
-    <w:lvl w:ilvl="3" w:tplc="04090001" w:tentative="1">
-      <w:start w:val="1"/>
-      <w:numFmt w:val="bullet"/>
-      <w:lvlText w:val=""/>
-      <w:lvlJc w:val="left"/>
-      <w:pPr>
-        <w:ind w:left="2880" w:hanging="360"/>
-      </w:pPr>
-      <w:rPr>
-        <w:rFonts w:ascii="Symbol" w:hAnsi="Symbol" w:hint="default"/>
-      </w:rPr>
-    </w:lvl>
-    <w:lvl w:ilvl="4" w:tplc="04090003" w:tentative="1">
-      <w:start w:val="1"/>
-      <w:numFmt w:val="bullet"/>
-      <w:lvlText w:val="o"/>
-      <w:lvlJc w:val="left"/>
-      <w:pPr>
-        <w:ind w:left="3600" w:hanging="360"/>
-      </w:pPr>
-      <w:rPr>
-        <w:rFonts w:ascii="Courier New" w:hAnsi="Courier New" w:cs="Courier New" w:hint="default"/>
-      </w:rPr>
-    </w:lvl>
-    <w:lvl w:ilvl="5" w:tplc="04090005" w:tentative="1">
-      <w:start w:val="1"/>
-      <w:numFmt w:val="bullet"/>
-      <w:lvlText w:val=""/>
-      <w:lvlJc w:val="left"/>
-      <w:pPr>
-        <w:ind w:left="4320" w:hanging="360"/>
-      </w:pPr>
-      <w:rPr>
-        <w:rFonts w:ascii="Wingdings" w:hAnsi="Wingdings" w:hint="default"/>
-      </w:rPr>
-    </w:lvl>
-    <w:lvl w:ilvl="6" w:tplc="04090001" w:tentative="1">
-      <w:start w:val="1"/>
-      <w:numFmt w:val="bullet"/>
-      <w:lvlText w:val=""/>
-      <w:lvlJc w:val="left"/>
-      <w:pPr>
-        <w:ind w:left="5040" w:hanging="360"/>
-      </w:pPr>
-      <w:rPr>
-        <w:rFonts w:ascii="Symbol" w:hAnsi="Symbol" w:hint="default"/>
-      </w:rPr>
-    </w:lvl>
-    <w:lvl w:ilvl="7" w:tplc="04090003" w:tentative="1">
-      <w:start w:val="1"/>
-      <w:numFmt w:val="bullet"/>
-      <w:lvlText w:val="o"/>
-      <w:lvlJc w:val="left"/>
-      <w:pPr>
-        <w:ind w:left="5760" w:hanging="360"/>
-      </w:pPr>
-      <w:rPr>
-        <w:rFonts w:ascii="Courier New" w:hAnsi="Courier New" w:cs="Courier New" w:hint="default"/>
-      </w:rPr>
-    </w:lvl>
-    <w:lvl w:ilvl="8" w:tplc="04090005" w:tentative="1">
-      <w:start w:val="1"/>
-      <w:numFmt w:val="bullet"/>
-      <w:lvlText w:val=""/>
-      <w:lvlJc w:val="left"/>
-      <w:pPr>
-        <w:ind w:left="6480" w:hanging="360"/>
-      </w:pPr>
-      <w:rPr>
-        <w:rFonts w:ascii="Wingdings" w:hAnsi="Wingdings" w:hint="default"/>
-      </w:rPr>
+  <w:abstractNum w:abstractNumId="3">
+    <w:lvl w:ilvl="0">
+      <w:start w:val="1"/>
+      <w:numFmt w:val="none"/>
+      <w:suff w:val="nothing"/>
+      <w:lvlText w:val=""/>
+      <w:lvlJc w:val="left"/>
+      <w:pPr>
+        <w:ind w:left="0" w:hanging="0"/>
+      </w:pPr>
+    </w:lvl>
+    <w:lvl w:ilvl="1">
+      <w:start w:val="1"/>
+      <w:numFmt w:val="none"/>
+      <w:suff w:val="nothing"/>
+      <w:lvlText w:val=""/>
+      <w:lvlJc w:val="left"/>
+      <w:pPr>
+        <w:ind w:left="0" w:hanging="0"/>
+      </w:pPr>
+    </w:lvl>
+    <w:lvl w:ilvl="2">
+      <w:start w:val="1"/>
+      <w:numFmt w:val="none"/>
+      <w:suff w:val="nothing"/>
+      <w:lvlText w:val=""/>
+      <w:lvlJc w:val="left"/>
+      <w:pPr>
+        <w:ind w:left="0" w:hanging="0"/>
+      </w:pPr>
+    </w:lvl>
+    <w:lvl w:ilvl="3">
+      <w:start w:val="1"/>
+      <w:numFmt w:val="none"/>
+      <w:suff w:val="nothing"/>
+      <w:lvlText w:val=""/>
+      <w:lvlJc w:val="left"/>
+      <w:pPr>
+        <w:ind w:left="0" w:hanging="0"/>
+      </w:pPr>
+    </w:lvl>
+    <w:lvl w:ilvl="4">
+      <w:start w:val="1"/>
+      <w:numFmt w:val="none"/>
+      <w:suff w:val="nothing"/>
+      <w:lvlText w:val=""/>
+      <w:lvlJc w:val="left"/>
+      <w:pPr>
+        <w:ind w:left="0" w:hanging="0"/>
+      </w:pPr>
+    </w:lvl>
+    <w:lvl w:ilvl="5">
+      <w:start w:val="1"/>
+      <w:numFmt w:val="none"/>
+      <w:suff w:val="nothing"/>
+      <w:lvlText w:val=""/>
+      <w:lvlJc w:val="left"/>
+      <w:pPr>
+        <w:ind w:left="0" w:hanging="0"/>
+      </w:pPr>
+    </w:lvl>
+    <w:lvl w:ilvl="6">
+      <w:start w:val="1"/>
+      <w:numFmt w:val="none"/>
+      <w:suff w:val="nothing"/>
+      <w:lvlText w:val=""/>
+      <w:lvlJc w:val="left"/>
+      <w:pPr>
+        <w:ind w:left="0" w:hanging="0"/>
+      </w:pPr>
+    </w:lvl>
+    <w:lvl w:ilvl="7">
+      <w:start w:val="1"/>
+      <w:numFmt w:val="none"/>
+      <w:suff w:val="nothing"/>
+      <w:lvlText w:val=""/>
+      <w:lvlJc w:val="left"/>
+      <w:pPr>
+        <w:ind w:left="0" w:hanging="0"/>
+      </w:pPr>
+    </w:lvl>
+    <w:lvl w:ilvl="8">
+      <w:start w:val="1"/>
+      <w:numFmt w:val="none"/>
+      <w:suff w:val="nothing"/>
+      <w:lvlText w:val=""/>
+      <w:lvlJc w:val="left"/>
+      <w:pPr>
+        <w:ind w:left="0" w:hanging="0"/>
+      </w:pPr>
     </w:lvl>
   </w:abstractNum>
   <w:num w:numId="1">
     <w:abstractNumId w:val="1"/>
   </w:num>
   <w:num w:numId="2">
-    <w:abstractNumId w:val="0"/>
+    <w:abstractNumId w:val="2"/>
+  </w:num>
+  <w:num w:numId="3">
+    <w:abstractNumId w:val="3"/>
   </w:num>
 </w:numbering>
 </file>
 
 <file path=word/styles.xml><?xml version="1.0" encoding="utf-8"?>
-<w:styles xmlns:mc="http://schemas.openxmlformats.org/markup-compatibility/2006" xmlns:r="http://schemas.openxmlformats.org/officeDocument/2006/relationships" xmlns:w="http://schemas.openxmlformats.org/wordprocessingml/2006/main" xmlns:w14="http://schemas.microsoft.com/office/word/2010/wordml" xmlns:w15="http://schemas.microsoft.com/office/word/2012/wordml" xmlns:w16cid="http://schemas.microsoft.com/office/word/2016/wordml/cid" xmlns:w16se="http://schemas.microsoft.com/office/word/2015/wordml/symex" mc:Ignorable="w14 w15 w16se w16cid">
+<w:styles xmlns:w="http://schemas.openxmlformats.org/wordprocessingml/2006/main" xmlns:w14="http://schemas.microsoft.com/office/word/2010/wordml" xmlns:mc="http://schemas.openxmlformats.org/markup-compatibility/2006" mc:Ignorable="w14">
   <w:docDefaults>
     <w:rPrDefault>
       <w:rPr>
-        <w:rFonts w:asciiTheme="minorHAnsi" w:eastAsiaTheme="minorHAnsi" w:hAnsiTheme="minorHAnsi" w:cstheme="minorBidi"/>
+        <w:rFonts w:ascii="Calibri" w:hAnsi="Calibri" w:eastAsia="Calibri" w:cs="" w:asciiTheme="minorHAnsi" w:cstheme="minorBidi" w:eastAsiaTheme="minorHAnsi" w:hAnsiTheme="minorHAnsi"/>
         <w:sz w:val="24"/>
         <w:szCs w:val="24"/>
         <w:lang w:val="en-US" w:eastAsia="en-US" w:bidi="ar-SA"/>
       </w:rPr>
     </w:rPrDefault>
-    <w:pPrDefault/>
+    <w:pPrDefault>
+      <w:pPr/>
+    </w:pPrDefault>
   </w:docDefaults>
   <w:latentStyles w:defLockedState="0" w:defUIPriority="99" w:defSemiHidden="0" w:defUnhideWhenUsed="0" w:defQFormat="0" w:count="376">
     <w:lsdException w:name="Normal" w:uiPriority="0" w:qFormat="1"/>
     <w:lsdException w:name="heading 1" w:uiPriority="9" w:qFormat="1"/>
-    <w:lsdException w:name="heading 2" w:semiHidden="1" w:uiPriority="9" w:unhideWhenUsed="1" w:qFormat="1"/>
-    <w:lsdException w:name="heading 3" w:semiHidden="1" w:uiPriority="9" w:unhideWhenUsed="1" w:qFormat="1"/>
-    <w:lsdException w:name="heading 4" w:semiHidden="1" w:uiPriority="9" w:unhideWhenUsed="1" w:qFormat="1"/>
-    <w:lsdException w:name="heading 5" w:semiHidden="1" w:uiPriority="9" w:unhideWhenUsed="1" w:qFormat="1"/>
-    <w:lsdException w:name="heading 6" w:semiHidden="1" w:uiPriority="9" w:unhideWhenUsed="1" w:qFormat="1"/>
-    <w:lsdException w:name="heading 7" w:semiHidden="1" w:uiPriority="9" w:unhideWhenUsed="1" w:qFormat="1"/>
-    <w:lsdException w:name="heading 8" w:semiHidden="1" w:uiPriority="9" w:unhideWhenUsed="1" w:qFormat="1"/>
-    <w:lsdException w:name="heading 9" w:semiHidden="1" w:uiPriority="9" w:unhideWhenUsed="1" w:qFormat="1"/>
+    <w:lsdException w:name="heading 2" w:uiPriority="9" w:semiHidden="1" w:unhideWhenUsed="1" w:qFormat="1"/>
+    <w:lsdException w:name="heading 3" w:uiPriority="9" w:semiHidden="1" w:unhideWhenUsed="1" w:qFormat="1"/>
+    <w:lsdException w:name="heading 4" w:uiPriority="9" w:semiHidden="1" w:unhideWhenUsed="1" w:qFormat="1"/>
+    <w:lsdException w:name="heading 5" w:uiPriority="9" w:semiHidden="1" w:unhideWhenUsed="1" w:qFormat="1"/>
+    <w:lsdException w:name="heading 6" w:uiPriority="9" w:semiHidden="1" w:unhideWhenUsed="1" w:qFormat="1"/>
+    <w:lsdException w:name="heading 7" w:uiPriority="9" w:semiHidden="1" w:unhideWhenUsed="1" w:qFormat="1"/>
+    <w:lsdException w:name="heading 8" w:uiPriority="9" w:semiHidden="1" w:unhideWhenUsed="1" w:qFormat="1"/>
+    <w:lsdException w:name="heading 9" w:uiPriority="9" w:semiHidden="1" w:unhideWhenUsed="1" w:qFormat="1"/>
     <w:lsdException w:name="index 1" w:semiHidden="1" w:unhideWhenUsed="1"/>
     <w:lsdException w:name="index 2" w:semiHidden="1" w:unhideWhenUsed="1"/>
     <w:lsdException w:name="index 3" w:semiHidden="1" w:unhideWhenUsed="1"/>
@@ -974,22 +923,22 @@
     <w:lsdException w:name="index 7" w:semiHidden="1" w:unhideWhenUsed="1"/>
     <w:lsdException w:name="index 8" w:semiHidden="1" w:unhideWhenUsed="1"/>
     <w:lsdException w:name="index 9" w:semiHidden="1" w:unhideWhenUsed="1"/>
-    <w:lsdException w:name="toc 1" w:semiHidden="1" w:uiPriority="39" w:unhideWhenUsed="1"/>
-    <w:lsdException w:name="toc 2" w:semiHidden="1" w:uiPriority="39" w:unhideWhenUsed="1"/>
-    <w:lsdException w:name="toc 3" w:semiHidden="1" w:uiPriority="39" w:unhideWhenUsed="1"/>
-    <w:lsdException w:name="toc 4" w:semiHidden="1" w:uiPriority="39" w:unhideWhenUsed="1"/>
-    <w:lsdException w:name="toc 5" w:semiHidden="1" w:uiPriority="39" w:unhideWhenUsed="1"/>
-    <w:lsdException w:name="toc 6" w:semiHidden="1" w:uiPriority="39" w:unhideWhenUsed="1"/>
-    <w:lsdException w:name="toc 7" w:semiHidden="1" w:uiPriority="39" w:unhideWhenUsed="1"/>
-    <w:lsdException w:name="toc 8" w:semiHidden="1" w:uiPriority="39" w:unhideWhenUsed="1"/>
-    <w:lsdException w:name="toc 9" w:semiHidden="1" w:uiPriority="39" w:unhideWhenUsed="1"/>
+    <w:lsdException w:name="toc 1" w:uiPriority="39" w:semiHidden="1" w:unhideWhenUsed="1"/>
+    <w:lsdException w:name="toc 2" w:uiPriority="39" w:semiHidden="1" w:unhideWhenUsed="1"/>
+    <w:lsdException w:name="toc 3" w:uiPriority="39" w:semiHidden="1" w:unhideWhenUsed="1"/>
+    <w:lsdException w:name="toc 4" w:uiPriority="39" w:semiHidden="1" w:unhideWhenUsed="1"/>
+    <w:lsdException w:name="toc 5" w:uiPriority="39" w:semiHidden="1" w:unhideWhenUsed="1"/>
+    <w:lsdException w:name="toc 6" w:uiPriority="39" w:semiHidden="1" w:unhideWhenUsed="1"/>
+    <w:lsdException w:name="toc 7" w:uiPriority="39" w:semiHidden="1" w:unhideWhenUsed="1"/>
+    <w:lsdException w:name="toc 8" w:uiPriority="39" w:semiHidden="1" w:unhideWhenUsed="1"/>
+    <w:lsdException w:name="toc 9" w:uiPriority="39" w:semiHidden="1" w:unhideWhenUsed="1"/>
     <w:lsdException w:name="Normal Indent" w:semiHidden="1" w:unhideWhenUsed="1"/>
     <w:lsdException w:name="footnote text" w:semiHidden="1" w:unhideWhenUsed="1"/>
     <w:lsdException w:name="annotation text" w:semiHidden="1" w:unhideWhenUsed="1"/>
     <w:lsdException w:name="header" w:semiHidden="1" w:unhideWhenUsed="1"/>
     <w:lsdException w:name="footer" w:semiHidden="1" w:unhideWhenUsed="1"/>
     <w:lsdException w:name="index heading" w:semiHidden="1" w:unhideWhenUsed="1"/>
-    <w:lsdException w:name="caption" w:semiHidden="1" w:uiPriority="35" w:unhideWhenUsed="1" w:qFormat="1"/>
+    <w:lsdException w:name="caption" w:uiPriority="35" w:semiHidden="1" w:unhideWhenUsed="1" w:qFormat="1"/>
     <w:lsdException w:name="table of figures" w:semiHidden="1" w:unhideWhenUsed="1"/>
     <w:lsdException w:name="envelope address" w:semiHidden="1" w:unhideWhenUsed="1"/>
     <w:lsdException w:name="envelope return" w:semiHidden="1" w:unhideWhenUsed="1"/>
@@ -1020,7 +969,7 @@
     <w:lsdException w:name="Title" w:uiPriority="10" w:qFormat="1"/>
     <w:lsdException w:name="Closing" w:semiHidden="1" w:unhideWhenUsed="1"/>
     <w:lsdException w:name="Signature" w:semiHidden="1" w:unhideWhenUsed="1"/>
-    <w:lsdException w:name="Default Paragraph Font" w:semiHidden="1" w:uiPriority="1" w:unhideWhenUsed="1"/>
+    <w:lsdException w:name="Default Paragraph Font" w:uiPriority="1" w:semiHidden="1" w:unhideWhenUsed="1"/>
     <w:lsdException w:name="Body Text" w:semiHidden="1" w:unhideWhenUsed="1"/>
     <w:lsdException w:name="Body Text Indent" w:semiHidden="1" w:unhideWhenUsed="1"/>
     <w:lsdException w:name="List Continue" w:semiHidden="1" w:unhideWhenUsed="1"/>
@@ -1220,8 +1169,8 @@
     <w:lsdException w:name="Subtle Reference" w:uiPriority="31" w:qFormat="1"/>
     <w:lsdException w:name="Intense Reference" w:uiPriority="32" w:qFormat="1"/>
     <w:lsdException w:name="Book Title" w:uiPriority="33" w:qFormat="1"/>
-    <w:lsdException w:name="Bibliography" w:semiHidden="1" w:uiPriority="37" w:unhideWhenUsed="1"/>
-    <w:lsdException w:name="TOC Heading" w:semiHidden="1" w:uiPriority="39" w:unhideWhenUsed="1" w:qFormat="1"/>
+    <w:lsdException w:name="Bibliography" w:uiPriority="37" w:semiHidden="1" w:unhideWhenUsed="1"/>
+    <w:lsdException w:name="TOC Heading" w:uiPriority="39" w:semiHidden="1" w:unhideWhenUsed="1" w:qFormat="1"/>
     <w:lsdException w:name="Plain Table 1" w:uiPriority="41"/>
     <w:lsdException w:name="Plain Table 2" w:uiPriority="42"/>
     <w:lsdException w:name="Plain Table 3" w:uiPriority="43"/>
@@ -1330,15 +1279,165 @@
     <w:lsdException w:name="Smart Hyperlink" w:semiHidden="1" w:unhideWhenUsed="1"/>
     <w:lsdException w:name="Smart Link" w:semiHidden="1" w:unhideWhenUsed="1"/>
   </w:latentStyles>
-  <w:style w:type="paragraph" w:default="1" w:styleId="Normal">
+  <w:style w:type="paragraph" w:styleId="Normal" w:default="1">
     <w:name w:val="Normal"/>
     <w:qFormat/>
+    <w:pPr>
+      <w:widowControl/>
+      <w:bidi w:val="0"/>
+      <w:jc w:val="left"/>
+    </w:pPr>
+    <w:rPr>
+      <w:rFonts w:ascii="Calibri" w:hAnsi="Calibri" w:eastAsia="Calibri" w:cs="" w:asciiTheme="minorHAnsi" w:cstheme="minorBidi" w:eastAsiaTheme="minorHAnsi" w:hAnsiTheme="minorHAnsi"/>
+      <w:color w:val="auto"/>
+      <w:kern w:val="0"/>
+      <w:sz w:val="24"/>
+      <w:szCs w:val="24"/>
+      <w:lang w:val="en-US" w:eastAsia="en-US" w:bidi="ar-SA"/>
+    </w:rPr>
   </w:style>
-  <w:style w:type="character" w:default="1" w:styleId="DefaultParagraphFont">
+  <w:style w:type="character" w:styleId="DefaultParagraphFont" w:default="1">
     <w:name w:val="Default Paragraph Font"/>
     <w:uiPriority w:val="1"/>
     <w:semiHidden/>
     <w:unhideWhenUsed/>
+    <w:qFormat/>
+    <w:rPr/>
+  </w:style>
+  <w:style w:type="character" w:styleId="InternetLink">
+    <w:name w:val="Internet Link"/>
+    <w:basedOn w:val="DefaultParagraphFont"/>
+    <w:uiPriority w:val="99"/>
+    <w:unhideWhenUsed/>
+    <w:rsid w:val="006d2fed"/>
+    <w:rPr>
+      <w:color w:val="0563C1" w:themeColor="hyperlink"/>
+      <w:u w:val="single"/>
+    </w:rPr>
+  </w:style>
+  <w:style w:type="character" w:styleId="UnresolvedMention">
+    <w:name w:val="Unresolved Mention"/>
+    <w:basedOn w:val="DefaultParagraphFont"/>
+    <w:uiPriority w:val="99"/>
+    <w:qFormat/>
+    <w:rsid w:val="006d2fed"/>
+    <w:rPr>
+      <w:color w:val="605E5C"/>
+      <w:shd w:fill="E1DFDD" w:val="clear"/>
+    </w:rPr>
+  </w:style>
+  <w:style w:type="character" w:styleId="ListLabel1">
+    <w:name w:val="ListLabel 1"/>
+    <w:qFormat/>
+    <w:rPr>
+      <w:rFonts w:eastAsia="Calibri" w:cs=""/>
+    </w:rPr>
+  </w:style>
+  <w:style w:type="character" w:styleId="ListLabel2">
+    <w:name w:val="ListLabel 2"/>
+    <w:qFormat/>
+    <w:rPr>
+      <w:rFonts w:cs="Courier New"/>
+    </w:rPr>
+  </w:style>
+  <w:style w:type="character" w:styleId="ListLabel3">
+    <w:name w:val="ListLabel 3"/>
+    <w:qFormat/>
+    <w:rPr>
+      <w:rFonts w:cs="Courier New"/>
+    </w:rPr>
+  </w:style>
+  <w:style w:type="character" w:styleId="ListLabel4">
+    <w:name w:val="ListLabel 4"/>
+    <w:qFormat/>
+    <w:rPr>
+      <w:rFonts w:cs="Courier New"/>
+    </w:rPr>
+  </w:style>
+  <w:style w:type="character" w:styleId="ListLabel5">
+    <w:name w:val="ListLabel 5"/>
+    <w:qFormat/>
+    <w:rPr>
+      <w:lang w:val="en-CA"/>
+    </w:rPr>
+  </w:style>
+  <w:style w:type="paragraph" w:styleId="Heading">
+    <w:name w:val="Heading"/>
+    <w:basedOn w:val="Normal"/>
+    <w:next w:val="TextBody"/>
+    <w:qFormat/>
+    <w:pPr>
+      <w:keepNext w:val="true"/>
+      <w:spacing w:before="240" w:after="120"/>
+    </w:pPr>
+    <w:rPr>
+      <w:rFonts w:ascii="Liberation Sans" w:hAnsi="Liberation Sans" w:eastAsia="WenQuanYi Micro Hei" w:cs="Lohit Devanagari"/>
+      <w:sz w:val="28"/>
+      <w:szCs w:val="28"/>
+    </w:rPr>
+  </w:style>
+  <w:style w:type="paragraph" w:styleId="TextBody">
+    <w:name w:val="Body Text"/>
+    <w:basedOn w:val="Normal"/>
+    <w:pPr>
+      <w:spacing w:lineRule="auto" w:line="276" w:before="0" w:after="140"/>
+    </w:pPr>
+    <w:rPr/>
+  </w:style>
+  <w:style w:type="paragraph" w:styleId="List">
+    <w:name w:val="List"/>
+    <w:basedOn w:val="TextBody"/>
+    <w:pPr/>
+    <w:rPr>
+      <w:rFonts w:cs="Lohit Devanagari"/>
+    </w:rPr>
+  </w:style>
+  <w:style w:type="paragraph" w:styleId="Caption">
+    <w:name w:val="Caption"/>
+    <w:basedOn w:val="Normal"/>
+    <w:qFormat/>
+    <w:pPr>
+      <w:suppressLineNumbers/>
+      <w:spacing w:before="120" w:after="120"/>
+    </w:pPr>
+    <w:rPr>
+      <w:rFonts w:cs="Lohit Devanagari"/>
+      <w:i/>
+      <w:iCs/>
+      <w:sz w:val="24"/>
+      <w:szCs w:val="24"/>
+    </w:rPr>
+  </w:style>
+  <w:style w:type="paragraph" w:styleId="Index">
+    <w:name w:val="Index"/>
+    <w:basedOn w:val="Normal"/>
+    <w:qFormat/>
+    <w:pPr>
+      <w:suppressLineNumbers/>
+    </w:pPr>
+    <w:rPr>
+      <w:rFonts w:cs="Lohit Devanagari"/>
+    </w:rPr>
+  </w:style>
+  <w:style w:type="paragraph" w:styleId="ListParagraph">
+    <w:name w:val="List Paragraph"/>
+    <w:basedOn w:val="Normal"/>
+    <w:uiPriority w:val="34"/>
+    <w:qFormat/>
+    <w:rsid w:val="006d2fed"/>
+    <w:pPr>
+      <w:spacing w:before="0" w:after="0"/>
+      <w:ind w:left="720" w:hanging="0"/>
+      <w:contextualSpacing/>
+    </w:pPr>
+    <w:rPr/>
+  </w:style>
+  <w:style w:type="numbering" w:styleId="NoList" w:default="1">
+    <w:name w:val="No List"/>
+    <w:uiPriority w:val="99"/>
+    <w:semiHidden/>
+    <w:unhideWhenUsed/>
+    <w:qFormat/>
   </w:style>
   <w:style w:type="table" w:default="1" w:styleId="TableNormal">
     <w:name w:val="Normal Table"/>
@@ -1354,44 +1453,6 @@
         <w:right w:w="108" w:type="dxa"/>
       </w:tblCellMar>
     </w:tblPr>
-  </w:style>
-  <w:style w:type="numbering" w:default="1" w:styleId="NoList">
-    <w:name w:val="No List"/>
-    <w:uiPriority w:val="99"/>
-    <w:semiHidden/>
-    <w:unhideWhenUsed/>
-  </w:style>
-  <w:style w:type="paragraph" w:styleId="ListParagraph">
-    <w:name w:val="List Paragraph"/>
-    <w:basedOn w:val="Normal"/>
-    <w:uiPriority w:val="34"/>
-    <w:qFormat/>
-    <w:rsid w:val="006D2FED"/>
-    <w:pPr>
-      <w:ind w:left="720"/>
-      <w:contextualSpacing/>
-    </w:pPr>
-  </w:style>
-  <w:style w:type="character" w:styleId="Hyperlink">
-    <w:name w:val="Hyperlink"/>
-    <w:basedOn w:val="DefaultParagraphFont"/>
-    <w:uiPriority w:val="99"/>
-    <w:unhideWhenUsed/>
-    <w:rsid w:val="006D2FED"/>
-    <w:rPr>
-      <w:color w:val="0563C1" w:themeColor="hyperlink"/>
-      <w:u w:val="single"/>
-    </w:rPr>
-  </w:style>
-  <w:style w:type="character" w:styleId="UnresolvedMention">
-    <w:name w:val="Unresolved Mention"/>
-    <w:basedOn w:val="DefaultParagraphFont"/>
-    <w:uiPriority w:val="99"/>
-    <w:rsid w:val="006D2FED"/>
-    <w:rPr>
-      <w:color w:val="605E5C"/>
-      <w:shd w:val="clear" w:color="auto" w:fill="E1DFDD"/>
-    </w:rPr>
   </w:style>
 </w:styles>
 </file>

</xml_diff>